<commit_message>
added scrum week 7
</commit_message>
<xml_diff>
--- a/Scrum Meetings/SCRUM-MEETING-7.docx
+++ b/Scrum Meetings/SCRUM-MEETING-7.docx
@@ -12,7 +12,10 @@
         </w:rPr>
       </w:pPr>
       <w:r>
-        <w:t>SCRUM MEETING WEEK 7</w:t>
+        <w:t xml:space="preserve">SCRUM MEETING WEEK </w:t>
+      </w:r>
+      <w:r>
+        <w:t>7</w:t>
       </w:r>
     </w:p>
     <w:p>
@@ -60,7 +63,7 @@
           <w:sz w:val="34"/>
           <w:szCs w:val="34"/>
         </w:rPr>
-        <w:instrText xml:space="preserve"> INCLUDEPICTURE "/Users/gerope/Library/Group Containers/UBF8T346G9.ms/WebArchiveCopyPasteTempFiles/com.microsoft.Word/2705.png" \* MERGEFORMATINET </w:instrText>
+        <w:instrText xml:space="preserve"> INCLUDEPICTURE "C:\\Users\\gerope\\Library\\Group Containers\\UBF8T346G9.ms\\WebArchiveCopyPasteTempFiles\\com.microsoft.Word\\2705.png" \* MERGEFORMAT </w:instrText>
       </w:r>
       <w:r>
         <w:rPr>
@@ -282,6 +285,48 @@
               </w:rPr>
               <w:t>​​</w:t>
             </w:r>
+            <w:r>
+              <w:rPr>
+                <w:rFonts w:ascii="Times New Roman" w:eastAsia="Times New Roman" w:hAnsi="Times New Roman" w:cs="Times New Roman"/>
+              </w:rPr>
+              <w:t>Continued development of dashboard page</w:t>
+            </w:r>
+            <w:r>
+              <w:rPr>
+                <w:rFonts w:ascii="Times New Roman" w:eastAsia="Times New Roman" w:hAnsi="Times New Roman" w:cs="Times New Roman"/>
+              </w:rPr>
+              <w:t>s for student, teacher, and admin</w:t>
+            </w:r>
+            <w:r>
+              <w:rPr>
+                <w:rFonts w:ascii="Times New Roman" w:eastAsia="Times New Roman" w:hAnsi="Times New Roman" w:cs="Times New Roman"/>
+              </w:rPr>
+              <w:t>, E2E functionality enable</w:t>
+            </w:r>
+            <w:r>
+              <w:rPr>
+                <w:rFonts w:ascii="Times New Roman" w:eastAsia="Times New Roman" w:hAnsi="Times New Roman" w:cs="Times New Roman"/>
+              </w:rPr>
+              <w:t>d</w:t>
+            </w:r>
+            <w:r>
+              <w:rPr>
+                <w:rFonts w:ascii="Times New Roman" w:eastAsia="Times New Roman" w:hAnsi="Times New Roman" w:cs="Times New Roman"/>
+              </w:rPr>
+              <w:t xml:space="preserve"> for dashboard</w:t>
+            </w:r>
+            <w:r>
+              <w:rPr>
+                <w:rFonts w:ascii="Times New Roman" w:eastAsia="Times New Roman" w:hAnsi="Times New Roman" w:cs="Times New Roman"/>
+              </w:rPr>
+              <w:t xml:space="preserve">, </w:t>
+            </w:r>
+            <w:r>
+              <w:rPr>
+                <w:rFonts w:ascii="Times New Roman" w:eastAsia="Times New Roman" w:hAnsi="Times New Roman" w:cs="Times New Roman"/>
+              </w:rPr>
+              <w:t>began design for student courses page</w:t>
+            </w:r>
           </w:p>
           <w:p>
             <w:pPr>
@@ -336,6 +381,12 @@
               </w:rPr>
               <w:t>​​</w:t>
             </w:r>
+            <w:r>
+              <w:rPr>
+                <w:rFonts w:ascii="Times New Roman" w:eastAsia="Times New Roman" w:hAnsi="Times New Roman" w:cs="Times New Roman"/>
+              </w:rPr>
+              <w:t>Confirm plans for following sprint, determine issues to focus on</w:t>
+            </w:r>
           </w:p>
         </w:tc>
         <w:tc>
@@ -354,6 +405,12 @@
                 <w:rFonts w:ascii="Times New Roman" w:eastAsia="Times New Roman" w:hAnsi="Times New Roman" w:cs="Times New Roman"/>
               </w:rPr>
               <w:t>​​</w:t>
+            </w:r>
+            <w:r>
+              <w:rPr>
+                <w:rFonts w:ascii="Times New Roman" w:eastAsia="Times New Roman" w:hAnsi="Times New Roman" w:cs="Times New Roman"/>
+              </w:rPr>
+              <w:t>Continue development of pages, begin development for teacher course view</w:t>
             </w:r>
           </w:p>
         </w:tc>
@@ -404,7 +461,7 @@
           <w:sz w:val="34"/>
           <w:szCs w:val="34"/>
         </w:rPr>
-        <w:instrText xml:space="preserve"> INCLUDEPICTURE "/Users/gerope/Library/Group Containers/UBF8T346G9.ms/WebArchiveCopyPasteTempFiles/com.microsoft.Word/1f465.png" \* MERGEFORMATINET </w:instrText>
+        <w:instrText xml:space="preserve"> INCLUDEPICTURE "C:\\Users\\gerope\\Library\\Group Containers\\UBF8T346G9.ms\\WebArchiveCopyPasteTempFiles\\com.microsoft.Word\\1f465.png" \* MERGEFORMAT </w:instrText>
       </w:r>
       <w:r>
         <w:rPr>
@@ -597,6 +654,12 @@
         <w:tc>
           <w:tcPr>
             <w:tcW w:w="4957" w:type="dxa"/>
+            <w:tcBorders>
+              <w:top w:val="single" w:sz="4" w:space="0" w:color="auto"/>
+              <w:left w:val="single" w:sz="4" w:space="0" w:color="auto"/>
+              <w:bottom w:val="single" w:sz="4" w:space="0" w:color="auto"/>
+              <w:right w:val="single" w:sz="4" w:space="0" w:color="auto"/>
+            </w:tcBorders>
             <w:hideMark/>
           </w:tcPr>
           <w:p>
@@ -611,13 +674,19 @@
                 <w:rFonts w:ascii="Times New Roman" w:eastAsia="Times New Roman" w:hAnsi="Times New Roman" w:cs="Times New Roman"/>
                 <w:spacing w:val="-1"/>
               </w:rPr>
-              <w:t xml:space="preserve">​​ </w:t>
+              <w:t>​​Saafi Rahman</w:t>
             </w:r>
           </w:p>
         </w:tc>
         <w:tc>
           <w:tcPr>
             <w:tcW w:w="2835" w:type="dxa"/>
+            <w:tcBorders>
+              <w:top w:val="single" w:sz="4" w:space="0" w:color="auto"/>
+              <w:left w:val="single" w:sz="4" w:space="0" w:color="auto"/>
+              <w:bottom w:val="single" w:sz="4" w:space="0" w:color="auto"/>
+              <w:right w:val="single" w:sz="4" w:space="0" w:color="auto"/>
+            </w:tcBorders>
             <w:hideMark/>
           </w:tcPr>
           <w:p>
@@ -632,139 +701,228 @@
                 <w:rFonts w:ascii="Times New Roman" w:eastAsia="Times New Roman" w:hAnsi="Times New Roman" w:cs="Times New Roman"/>
                 <w:spacing w:val="-1"/>
               </w:rPr>
-              <w:t xml:space="preserve">​​ </w:t>
+              <w:t>​Back-end developer</w:t>
             </w:r>
           </w:p>
         </w:tc>
       </w:tr>
       <w:tr>
         <w:trPr>
-          <w:trHeight w:val="529"/>
+          <w:trHeight w:val="564"/>
         </w:trPr>
         <w:tc>
           <w:tcPr>
             <w:tcW w:w="4957" w:type="dxa"/>
-          </w:tcPr>
-          <w:p>
-            <w:pPr>
-              <w:rPr>
-                <w:rFonts w:ascii="Times New Roman" w:eastAsia="Times New Roman" w:hAnsi="Times New Roman" w:cs="Times New Roman"/>
-                <w:spacing w:val="-1"/>
-              </w:rPr>
-            </w:pPr>
+            <w:tcBorders>
+              <w:top w:val="single" w:sz="4" w:space="0" w:color="auto"/>
+              <w:left w:val="single" w:sz="4" w:space="0" w:color="auto"/>
+              <w:bottom w:val="single" w:sz="4" w:space="0" w:color="auto"/>
+              <w:right w:val="single" w:sz="4" w:space="0" w:color="auto"/>
+            </w:tcBorders>
+            <w:hideMark/>
+          </w:tcPr>
+          <w:p>
+            <w:pPr>
+              <w:rPr>
+                <w:rFonts w:ascii="Times New Roman" w:eastAsia="Times New Roman" w:hAnsi="Times New Roman" w:cs="Times New Roman"/>
+                <w:spacing w:val="-1"/>
+              </w:rPr>
+            </w:pPr>
+            <w:r>
+              <w:rPr>
+                <w:rFonts w:ascii="Times New Roman" w:eastAsia="Times New Roman" w:hAnsi="Times New Roman" w:cs="Times New Roman"/>
+                <w:spacing w:val="-1"/>
+              </w:rPr>
+              <w:t>Gaurang Bharti</w:t>
+            </w:r>
           </w:p>
         </w:tc>
         <w:tc>
           <w:tcPr>
             <w:tcW w:w="2835" w:type="dxa"/>
-          </w:tcPr>
-          <w:p>
-            <w:pPr>
-              <w:rPr>
-                <w:rFonts w:ascii="Times New Roman" w:eastAsia="Times New Roman" w:hAnsi="Times New Roman" w:cs="Times New Roman"/>
-                <w:spacing w:val="-1"/>
-              </w:rPr>
-            </w:pPr>
+            <w:tcBorders>
+              <w:top w:val="single" w:sz="4" w:space="0" w:color="auto"/>
+              <w:left w:val="single" w:sz="4" w:space="0" w:color="auto"/>
+              <w:bottom w:val="single" w:sz="4" w:space="0" w:color="auto"/>
+              <w:right w:val="single" w:sz="4" w:space="0" w:color="auto"/>
+            </w:tcBorders>
+            <w:hideMark/>
+          </w:tcPr>
+          <w:p>
+            <w:pPr>
+              <w:rPr>
+                <w:rFonts w:ascii="Times New Roman" w:eastAsia="Times New Roman" w:hAnsi="Times New Roman" w:cs="Times New Roman"/>
+                <w:spacing w:val="-1"/>
+              </w:rPr>
+            </w:pPr>
+            <w:r>
+              <w:rPr>
+                <w:rFonts w:ascii="Times New Roman" w:eastAsia="Times New Roman" w:hAnsi="Times New Roman" w:cs="Times New Roman"/>
+                <w:spacing w:val="-1"/>
+              </w:rPr>
+              <w:t>​Back-end developer</w:t>
+            </w:r>
           </w:p>
         </w:tc>
       </w:tr>
       <w:tr>
         <w:trPr>
-          <w:trHeight w:val="537"/>
+          <w:trHeight w:val="564"/>
         </w:trPr>
         <w:tc>
           <w:tcPr>
             <w:tcW w:w="4957" w:type="dxa"/>
-          </w:tcPr>
-          <w:p>
-            <w:pPr>
-              <w:rPr>
-                <w:rFonts w:ascii="Times New Roman" w:eastAsia="Times New Roman" w:hAnsi="Times New Roman" w:cs="Times New Roman"/>
-                <w:spacing w:val="-1"/>
-              </w:rPr>
-            </w:pPr>
+            <w:tcBorders>
+              <w:top w:val="single" w:sz="4" w:space="0" w:color="auto"/>
+              <w:left w:val="single" w:sz="4" w:space="0" w:color="auto"/>
+              <w:bottom w:val="single" w:sz="4" w:space="0" w:color="auto"/>
+              <w:right w:val="single" w:sz="4" w:space="0" w:color="auto"/>
+            </w:tcBorders>
+            <w:hideMark/>
+          </w:tcPr>
+          <w:p>
+            <w:pPr>
+              <w:rPr>
+                <w:rFonts w:ascii="Times New Roman" w:eastAsia="Times New Roman" w:hAnsi="Times New Roman" w:cs="Times New Roman"/>
+                <w:spacing w:val="-1"/>
+              </w:rPr>
+            </w:pPr>
+            <w:r>
+              <w:rPr>
+                <w:rFonts w:ascii="Times New Roman" w:eastAsia="Times New Roman" w:hAnsi="Times New Roman" w:cs="Times New Roman"/>
+                <w:spacing w:val="-1"/>
+              </w:rPr>
+              <w:t>Sahraj Singh</w:t>
+            </w:r>
           </w:p>
         </w:tc>
         <w:tc>
           <w:tcPr>
             <w:tcW w:w="2835" w:type="dxa"/>
-          </w:tcPr>
-          <w:p>
-            <w:pPr>
-              <w:rPr>
-                <w:rFonts w:ascii="Times New Roman" w:eastAsia="Times New Roman" w:hAnsi="Times New Roman" w:cs="Times New Roman"/>
-                <w:spacing w:val="-1"/>
-              </w:rPr>
-            </w:pPr>
+            <w:tcBorders>
+              <w:top w:val="single" w:sz="4" w:space="0" w:color="auto"/>
+              <w:left w:val="single" w:sz="4" w:space="0" w:color="auto"/>
+              <w:bottom w:val="single" w:sz="4" w:space="0" w:color="auto"/>
+              <w:right w:val="single" w:sz="4" w:space="0" w:color="auto"/>
+            </w:tcBorders>
+            <w:hideMark/>
+          </w:tcPr>
+          <w:p>
+            <w:pPr>
+              <w:rPr>
+                <w:rFonts w:ascii="Times New Roman" w:eastAsia="Times New Roman" w:hAnsi="Times New Roman" w:cs="Times New Roman"/>
+                <w:spacing w:val="-1"/>
+              </w:rPr>
+            </w:pPr>
+            <w:r>
+              <w:rPr>
+                <w:rFonts w:ascii="Times New Roman" w:eastAsia="Times New Roman" w:hAnsi="Times New Roman" w:cs="Times New Roman"/>
+                <w:spacing w:val="-1"/>
+              </w:rPr>
+              <w:t>Front-end developer</w:t>
+            </w:r>
           </w:p>
         </w:tc>
       </w:tr>
       <w:tr>
         <w:trPr>
-          <w:trHeight w:val="508"/>
+          <w:trHeight w:val="564"/>
         </w:trPr>
         <w:tc>
           <w:tcPr>
             <w:tcW w:w="4957" w:type="dxa"/>
-          </w:tcPr>
-          <w:p>
-            <w:pPr>
-              <w:rPr>
-                <w:rFonts w:ascii="Times New Roman" w:eastAsia="Times New Roman" w:hAnsi="Times New Roman" w:cs="Times New Roman"/>
-                <w:spacing w:val="-1"/>
-              </w:rPr>
-            </w:pPr>
+            <w:tcBorders>
+              <w:top w:val="single" w:sz="4" w:space="0" w:color="auto"/>
+              <w:left w:val="single" w:sz="4" w:space="0" w:color="auto"/>
+              <w:bottom w:val="single" w:sz="4" w:space="0" w:color="auto"/>
+              <w:right w:val="single" w:sz="4" w:space="0" w:color="auto"/>
+            </w:tcBorders>
+            <w:hideMark/>
+          </w:tcPr>
+          <w:p>
+            <w:pPr>
+              <w:rPr>
+                <w:rFonts w:ascii="Times New Roman" w:eastAsia="Times New Roman" w:hAnsi="Times New Roman" w:cs="Times New Roman"/>
+                <w:spacing w:val="-1"/>
+              </w:rPr>
+            </w:pPr>
+            <w:r>
+              <w:rPr>
+                <w:rFonts w:ascii="Times New Roman" w:eastAsia="Times New Roman" w:hAnsi="Times New Roman" w:cs="Times New Roman"/>
+                <w:spacing w:val="-1"/>
+              </w:rPr>
+              <w:t>Tithi Soni</w:t>
+            </w:r>
           </w:p>
         </w:tc>
         <w:tc>
           <w:tcPr>
             <w:tcW w:w="2835" w:type="dxa"/>
-          </w:tcPr>
-          <w:p>
-            <w:pPr>
-              <w:rPr>
-                <w:rFonts w:ascii="Times New Roman" w:eastAsia="Times New Roman" w:hAnsi="Times New Roman" w:cs="Times New Roman"/>
-                <w:spacing w:val="-1"/>
-              </w:rPr>
-            </w:pPr>
+            <w:tcBorders>
+              <w:top w:val="single" w:sz="4" w:space="0" w:color="auto"/>
+              <w:left w:val="single" w:sz="4" w:space="0" w:color="auto"/>
+              <w:bottom w:val="single" w:sz="4" w:space="0" w:color="auto"/>
+              <w:right w:val="single" w:sz="4" w:space="0" w:color="auto"/>
+            </w:tcBorders>
+            <w:hideMark/>
+          </w:tcPr>
+          <w:p>
+            <w:pPr>
+              <w:rPr>
+                <w:rFonts w:ascii="Times New Roman" w:eastAsia="Times New Roman" w:hAnsi="Times New Roman" w:cs="Times New Roman"/>
+                <w:spacing w:val="-1"/>
+              </w:rPr>
+            </w:pPr>
+            <w:r>
+              <w:rPr>
+                <w:rFonts w:ascii="Times New Roman" w:eastAsia="Times New Roman" w:hAnsi="Times New Roman" w:cs="Times New Roman"/>
+                <w:spacing w:val="-1"/>
+              </w:rPr>
+              <w:t>Front-end developer</w:t>
+            </w:r>
           </w:p>
         </w:tc>
       </w:tr>
       <w:tr>
         <w:trPr>
-          <w:trHeight w:val="539"/>
+          <w:trHeight w:val="564"/>
         </w:trPr>
         <w:tc>
           <w:tcPr>
             <w:tcW w:w="4957" w:type="dxa"/>
-          </w:tcPr>
-          <w:p>
-            <w:pPr>
-              <w:rPr>
-                <w:rFonts w:ascii="Times New Roman" w:eastAsia="Times New Roman" w:hAnsi="Times New Roman" w:cs="Times New Roman"/>
-                <w:spacing w:val="-1"/>
-              </w:rPr>
-            </w:pPr>
+            <w:tcBorders>
+              <w:top w:val="single" w:sz="4" w:space="0" w:color="auto"/>
+              <w:left w:val="single" w:sz="4" w:space="0" w:color="auto"/>
+              <w:bottom w:val="single" w:sz="4" w:space="0" w:color="auto"/>
+              <w:right w:val="single" w:sz="4" w:space="0" w:color="auto"/>
+            </w:tcBorders>
+            <w:hideMark/>
+          </w:tcPr>
+          <w:p>
+            <w:pPr>
+              <w:rPr>
+                <w:rFonts w:ascii="Times New Roman" w:eastAsia="Times New Roman" w:hAnsi="Times New Roman" w:cs="Times New Roman"/>
+                <w:spacing w:val="-1"/>
+              </w:rPr>
+            </w:pPr>
+            <w:r>
+              <w:rPr>
+                <w:rFonts w:ascii="Times New Roman" w:eastAsia="Times New Roman" w:hAnsi="Times New Roman" w:cs="Times New Roman"/>
+                <w:spacing w:val="-1"/>
+              </w:rPr>
+              <w:t>Eddy Tian</w:t>
+            </w:r>
           </w:p>
         </w:tc>
         <w:tc>
           <w:tcPr>
             <w:tcW w:w="2835" w:type="dxa"/>
-          </w:tcPr>
-          <w:p>
-            <w:pPr>
-              <w:rPr>
-                <w:rFonts w:ascii="Times New Roman" w:eastAsia="Times New Roman" w:hAnsi="Times New Roman" w:cs="Times New Roman"/>
-                <w:spacing w:val="-1"/>
-              </w:rPr>
-            </w:pPr>
-          </w:p>
-        </w:tc>
-      </w:tr>
-      <w:tr>
-        <w:tc>
-          <w:tcPr>
-            <w:tcW w:w="4957" w:type="dxa"/>
+            <w:tcBorders>
+              <w:top w:val="single" w:sz="4" w:space="0" w:color="auto"/>
+              <w:left w:val="single" w:sz="4" w:space="0" w:color="auto"/>
+              <w:bottom w:val="single" w:sz="4" w:space="0" w:color="auto"/>
+              <w:right w:val="single" w:sz="4" w:space="0" w:color="auto"/>
+            </w:tcBorders>
             <w:hideMark/>
           </w:tcPr>
           <w:p>
@@ -774,20 +932,13 @@
                 <w:spacing w:val="-1"/>
               </w:rPr>
             </w:pPr>
-          </w:p>
-        </w:tc>
-        <w:tc>
-          <w:tcPr>
-            <w:tcW w:w="2835" w:type="dxa"/>
-            <w:hideMark/>
-          </w:tcPr>
-          <w:p>
-            <w:pPr>
-              <w:rPr>
-                <w:rFonts w:ascii="Times New Roman" w:eastAsia="Times New Roman" w:hAnsi="Times New Roman" w:cs="Times New Roman"/>
-                <w:spacing w:val="-1"/>
-              </w:rPr>
-            </w:pPr>
+            <w:r>
+              <w:rPr>
+                <w:rFonts w:ascii="Times New Roman" w:eastAsia="Times New Roman" w:hAnsi="Times New Roman" w:cs="Times New Roman"/>
+                <w:spacing w:val="-1"/>
+              </w:rPr>
+              <w:t>Front-end developer</w:t>
+            </w:r>
           </w:p>
         </w:tc>
       </w:tr>
@@ -848,7 +999,7 @@
           <w:sz w:val="34"/>
           <w:szCs w:val="34"/>
         </w:rPr>
-        <w:instrText xml:space="preserve"> INCLUDEPICTURE "/Users/gerope/Library/Group Containers/UBF8T346G9.ms/WebArchiveCopyPasteTempFiles/com.microsoft.Word/270f.png" \* MERGEFORMATINET </w:instrText>
+        <w:instrText xml:space="preserve"> INCLUDEPICTURE "C:\\Users\\gerope\\Library\\Group Containers\\UBF8T346G9.ms\\WebArchiveCopyPasteTempFiles\\com.microsoft.Word\\270f.png" \* MERGEFORMAT </w:instrText>
       </w:r>
       <w:r>
         <w:rPr>
@@ -872,7 +1023,7 @@
           <w:szCs w:val="34"/>
         </w:rPr>
         <w:drawing>
-          <wp:inline distT="0" distB="0" distL="0" distR="0" wp14:anchorId="1C9F3A0D" wp14:editId="3CCFBCE0">
+          <wp:inline distT="0" distB="0" distL="0" distR="0" wp14:anchorId="1C9F3A0D" wp14:editId="0302D438">
             <wp:extent cx="185738" cy="185738"/>
             <wp:effectExtent l="0" t="0" r="5080" b="5080"/>
             <wp:docPr id="459473846" name="Picture 2" descr=":pencil2:"/>
@@ -1053,7 +1204,7 @@
                 <w:rFonts w:ascii="Times New Roman" w:eastAsia="Times New Roman" w:hAnsi="Times New Roman" w:cs="Times New Roman"/>
                 <w:spacing w:val="-1"/>
               </w:rPr>
-              <w:t>e.g., Bugs</w:t>
+              <w:t>Further implementation and E2E connectivity</w:t>
             </w:r>
           </w:p>
         </w:tc>
@@ -1107,7 +1258,7 @@
                 <w:rFonts w:ascii="Times New Roman" w:eastAsia="Times New Roman" w:hAnsi="Times New Roman" w:cs="Times New Roman"/>
                 <w:spacing w:val="-1"/>
               </w:rPr>
-              <w:t xml:space="preserve"> </w:t>
+              <w:t>5</w:t>
             </w:r>
           </w:p>
         </w:tc>
@@ -1152,6 +1303,20 @@
                 <w:spacing w:val="-1"/>
               </w:rPr>
             </w:pPr>
+            <w:r>
+              <w:rPr>
+                <w:rFonts w:ascii="Times New Roman" w:eastAsia="Times New Roman" w:hAnsi="Times New Roman" w:cs="Times New Roman"/>
+                <w:spacing w:val="-1"/>
+              </w:rPr>
+              <w:t>1</w:t>
+            </w:r>
+            <w:r>
+              <w:rPr>
+                <w:rFonts w:ascii="Times New Roman" w:eastAsia="Times New Roman" w:hAnsi="Times New Roman" w:cs="Times New Roman"/>
+                <w:spacing w:val="-1"/>
+              </w:rPr>
+              <w:t>3</w:t>
+            </w:r>
           </w:p>
         </w:tc>
       </w:tr>
@@ -1195,6 +1360,13 @@
                 <w:spacing w:val="-1"/>
               </w:rPr>
             </w:pPr>
+            <w:r>
+              <w:rPr>
+                <w:rFonts w:ascii="Times New Roman" w:eastAsia="Times New Roman" w:hAnsi="Times New Roman" w:cs="Times New Roman"/>
+                <w:spacing w:val="-1"/>
+              </w:rPr>
+              <w:t>100%</w:t>
+            </w:r>
           </w:p>
         </w:tc>
       </w:tr>
@@ -1222,6 +1394,7 @@
                 <w:bCs/>
                 <w:spacing w:val="-1"/>
               </w:rPr>
+              <w:lastRenderedPageBreak/>
               <w:t>Summary</w:t>
             </w:r>
           </w:p>
@@ -1250,7 +1423,14 @@
                 <w:rFonts w:ascii="Times New Roman" w:eastAsia="Times New Roman" w:hAnsi="Times New Roman" w:cs="Times New Roman"/>
                 <w:spacing w:val="-1"/>
               </w:rPr>
-              <w:t xml:space="preserve"> </w:t>
+              <w:t xml:space="preserve">Previous sprint focused on </w:t>
+            </w:r>
+            <w:r>
+              <w:rPr>
+                <w:rFonts w:ascii="Times New Roman" w:eastAsia="Times New Roman" w:hAnsi="Times New Roman" w:cs="Times New Roman"/>
+                <w:spacing w:val="-1"/>
+              </w:rPr>
+              <w:t>continued implementation of frontend pages and E2E connectivity for these new pages, again this went smoothly</w:t>
             </w:r>
           </w:p>
         </w:tc>
@@ -1278,7 +1458,6 @@
           <w:sz w:val="27"/>
           <w:szCs w:val="27"/>
         </w:rPr>
-        <w:lastRenderedPageBreak/>
         <w:t>Details</w:t>
       </w:r>
       <w:r>
@@ -1366,7 +1545,21 @@
                 <w:rFonts w:ascii="Times New Roman" w:eastAsia="Times New Roman" w:hAnsi="Times New Roman" w:cs="Times New Roman"/>
                 <w:spacing w:val="-1"/>
               </w:rPr>
-              <w:t xml:space="preserve"> </w:t>
+              <w:t>03/</w:t>
+            </w:r>
+            <w:r>
+              <w:rPr>
+                <w:rFonts w:ascii="Times New Roman" w:eastAsia="Times New Roman" w:hAnsi="Times New Roman" w:cs="Times New Roman"/>
+                <w:spacing w:val="-1"/>
+              </w:rPr>
+              <w:t>21</w:t>
+            </w:r>
+            <w:r>
+              <w:rPr>
+                <w:rFonts w:ascii="Times New Roman" w:eastAsia="Times New Roman" w:hAnsi="Times New Roman" w:cs="Times New Roman"/>
+                <w:spacing w:val="-1"/>
+              </w:rPr>
+              <w:t>/2024</w:t>
             </w:r>
           </w:p>
         </w:tc>
@@ -1408,6 +1601,27 @@
                 <w:spacing w:val="-1"/>
               </w:rPr>
             </w:pPr>
+            <w:r>
+              <w:rPr>
+                <w:rFonts w:ascii="Times New Roman" w:eastAsia="Times New Roman" w:hAnsi="Times New Roman" w:cs="Times New Roman"/>
+                <w:spacing w:val="-1"/>
+              </w:rPr>
+              <w:t>03/2</w:t>
+            </w:r>
+            <w:r>
+              <w:rPr>
+                <w:rFonts w:ascii="Times New Roman" w:eastAsia="Times New Roman" w:hAnsi="Times New Roman" w:cs="Times New Roman"/>
+                <w:spacing w:val="-1"/>
+              </w:rPr>
+              <w:t>8</w:t>
+            </w:r>
+            <w:r>
+              <w:rPr>
+                <w:rFonts w:ascii="Times New Roman" w:eastAsia="Times New Roman" w:hAnsi="Times New Roman" w:cs="Times New Roman"/>
+                <w:spacing w:val="-1"/>
+              </w:rPr>
+              <w:t>/2024</w:t>
+            </w:r>
           </w:p>
         </w:tc>
       </w:tr>
@@ -1460,7 +1674,7 @@
                 <w:rFonts w:ascii="Times New Roman" w:eastAsia="Times New Roman" w:hAnsi="Times New Roman" w:cs="Times New Roman"/>
                 <w:spacing w:val="-1"/>
               </w:rPr>
-              <w:t xml:space="preserve"> </w:t>
+              <w:t>Course pages setup</w:t>
             </w:r>
           </w:p>
         </w:tc>
@@ -1502,6 +1716,13 @@
                 <w:spacing w:val="-1"/>
               </w:rPr>
             </w:pPr>
+            <w:r>
+              <w:rPr>
+                <w:rFonts w:ascii="Times New Roman" w:eastAsia="Times New Roman" w:hAnsi="Times New Roman" w:cs="Times New Roman"/>
+                <w:spacing w:val="-1"/>
+              </w:rPr>
+              <w:t>100%</w:t>
+            </w:r>
           </w:p>
         </w:tc>
       </w:tr>
@@ -1542,6 +1763,13 @@
                 <w:spacing w:val="-1"/>
               </w:rPr>
             </w:pPr>
+            <w:r>
+              <w:rPr>
+                <w:rFonts w:ascii="Times New Roman" w:eastAsia="Times New Roman" w:hAnsi="Times New Roman" w:cs="Times New Roman"/>
+                <w:spacing w:val="-1"/>
+              </w:rPr>
+              <w:t>8</w:t>
+            </w:r>
           </w:p>
         </w:tc>
       </w:tr>
@@ -1587,76 +1815,68 @@
                 <w:rFonts w:ascii="Times New Roman" w:eastAsia="Times New Roman" w:hAnsi="Times New Roman" w:cs="Times New Roman"/>
                 <w:spacing w:val="-1"/>
               </w:rPr>
-              <w:t xml:space="preserve"> Member 1</w:t>
-            </w:r>
-          </w:p>
-          <w:p>
-            <w:pPr>
-              <w:rPr>
-                <w:rFonts w:ascii="Times New Roman" w:eastAsia="Times New Roman" w:hAnsi="Times New Roman" w:cs="Times New Roman"/>
-                <w:spacing w:val="-1"/>
-              </w:rPr>
-            </w:pPr>
-            <w:r>
-              <w:rPr>
-                <w:rFonts w:ascii="Times New Roman" w:eastAsia="Times New Roman" w:hAnsi="Times New Roman" w:cs="Times New Roman"/>
-                <w:spacing w:val="-1"/>
-              </w:rPr>
-              <w:t xml:space="preserve"> Member 2</w:t>
-            </w:r>
-          </w:p>
-          <w:p>
-            <w:pPr>
-              <w:rPr>
-                <w:rFonts w:ascii="Times New Roman" w:eastAsia="Times New Roman" w:hAnsi="Times New Roman" w:cs="Times New Roman"/>
-                <w:spacing w:val="-1"/>
-              </w:rPr>
-            </w:pPr>
-            <w:r>
-              <w:rPr>
-                <w:rFonts w:ascii="Times New Roman" w:eastAsia="Times New Roman" w:hAnsi="Times New Roman" w:cs="Times New Roman"/>
-                <w:spacing w:val="-1"/>
-              </w:rPr>
-              <w:t xml:space="preserve"> Member 3</w:t>
-            </w:r>
-          </w:p>
-          <w:p>
-            <w:pPr>
-              <w:rPr>
-                <w:rFonts w:ascii="Times New Roman" w:eastAsia="Times New Roman" w:hAnsi="Times New Roman" w:cs="Times New Roman"/>
-                <w:spacing w:val="-1"/>
-              </w:rPr>
-            </w:pPr>
-            <w:r>
-              <w:rPr>
-                <w:rFonts w:ascii="Times New Roman" w:eastAsia="Times New Roman" w:hAnsi="Times New Roman" w:cs="Times New Roman"/>
-                <w:spacing w:val="-1"/>
-              </w:rPr>
-              <w:t xml:space="preserve"> Member 4</w:t>
-            </w:r>
-          </w:p>
-          <w:p>
-            <w:pPr>
-              <w:rPr>
-                <w:rFonts w:ascii="Times New Roman" w:eastAsia="Times New Roman" w:hAnsi="Times New Roman" w:cs="Times New Roman"/>
-                <w:spacing w:val="-1"/>
-              </w:rPr>
-            </w:pPr>
-            <w:r>
-              <w:rPr>
-                <w:rFonts w:ascii="Times New Roman" w:eastAsia="Times New Roman" w:hAnsi="Times New Roman" w:cs="Times New Roman"/>
-                <w:spacing w:val="-1"/>
-              </w:rPr>
-              <w:t xml:space="preserve"> Member 5</w:t>
-            </w:r>
-          </w:p>
-          <w:p>
-            <w:pPr>
-              <w:rPr>
-                <w:rFonts w:ascii="Times New Roman" w:eastAsia="Times New Roman" w:hAnsi="Times New Roman" w:cs="Times New Roman"/>
-                <w:spacing w:val="-1"/>
-              </w:rPr>
-            </w:pPr>
+              <w:t>Gaurang Bharti</w:t>
+            </w:r>
+          </w:p>
+          <w:p>
+            <w:pPr>
+              <w:rPr>
+                <w:rFonts w:ascii="Times New Roman" w:eastAsia="Times New Roman" w:hAnsi="Times New Roman" w:cs="Times New Roman"/>
+                <w:spacing w:val="-1"/>
+              </w:rPr>
+            </w:pPr>
+            <w:r>
+              <w:rPr>
+                <w:rFonts w:ascii="Times New Roman" w:eastAsia="Times New Roman" w:hAnsi="Times New Roman" w:cs="Times New Roman"/>
+                <w:spacing w:val="-1"/>
+              </w:rPr>
+              <w:t>Tithi Soni</w:t>
+            </w:r>
+          </w:p>
+          <w:p>
+            <w:pPr>
+              <w:rPr>
+                <w:rFonts w:ascii="Times New Roman" w:eastAsia="Times New Roman" w:hAnsi="Times New Roman" w:cs="Times New Roman"/>
+                <w:spacing w:val="-1"/>
+              </w:rPr>
+            </w:pPr>
+            <w:r>
+              <w:rPr>
+                <w:rFonts w:ascii="Times New Roman" w:eastAsia="Times New Roman" w:hAnsi="Times New Roman" w:cs="Times New Roman"/>
+                <w:spacing w:val="-1"/>
+              </w:rPr>
+              <w:t>Saafi Rahman</w:t>
+            </w:r>
+          </w:p>
+          <w:p>
+            <w:pPr>
+              <w:rPr>
+                <w:rFonts w:ascii="Times New Roman" w:eastAsia="Times New Roman" w:hAnsi="Times New Roman" w:cs="Times New Roman"/>
+                <w:spacing w:val="-1"/>
+              </w:rPr>
+            </w:pPr>
+            <w:r>
+              <w:rPr>
+                <w:rFonts w:ascii="Times New Roman" w:eastAsia="Times New Roman" w:hAnsi="Times New Roman" w:cs="Times New Roman"/>
+                <w:spacing w:val="-1"/>
+              </w:rPr>
+              <w:t>Sahraj Singh</w:t>
+            </w:r>
+          </w:p>
+          <w:p>
+            <w:pPr>
+              <w:rPr>
+                <w:rFonts w:ascii="Times New Roman" w:eastAsia="Times New Roman" w:hAnsi="Times New Roman" w:cs="Times New Roman"/>
+                <w:spacing w:val="-1"/>
+              </w:rPr>
+            </w:pPr>
+            <w:r>
+              <w:rPr>
+                <w:rFonts w:ascii="Times New Roman" w:eastAsia="Times New Roman" w:hAnsi="Times New Roman" w:cs="Times New Roman"/>
+                <w:spacing w:val="-1"/>
+              </w:rPr>
+              <w:t xml:space="preserve">Eddy Tian </w:t>
+            </w:r>
           </w:p>
         </w:tc>
       </w:tr>
@@ -1707,6 +1927,20 @@
                 <w:spacing w:val="-1"/>
               </w:rPr>
             </w:pPr>
+            <w:r>
+              <w:rPr>
+                <w:rFonts w:ascii="Times New Roman" w:eastAsia="Times New Roman" w:hAnsi="Times New Roman" w:cs="Times New Roman"/>
+                <w:spacing w:val="-1"/>
+              </w:rPr>
+              <w:t xml:space="preserve">Difficulties </w:t>
+            </w:r>
+            <w:r>
+              <w:rPr>
+                <w:rFonts w:ascii="Times New Roman" w:eastAsia="Times New Roman" w:hAnsi="Times New Roman" w:cs="Times New Roman"/>
+                <w:spacing w:val="-1"/>
+              </w:rPr>
+              <w:t>enabling E2E functionality and making frontend look like how we want it according to figma designs</w:t>
+            </w:r>
           </w:p>
         </w:tc>
       </w:tr>
@@ -1757,6 +1991,13 @@
                 <w:spacing w:val="-1"/>
               </w:rPr>
             </w:pPr>
+            <w:r>
+              <w:rPr>
+                <w:rFonts w:ascii="Times New Roman" w:eastAsia="Times New Roman" w:hAnsi="Times New Roman" w:cs="Times New Roman"/>
+                <w:spacing w:val="-1"/>
+              </w:rPr>
+              <w:t>Reach out to eachother or other resources for help if we’re stuck</w:t>
+            </w:r>
           </w:p>
         </w:tc>
       </w:tr>
@@ -1807,7 +2048,7 @@
           <w:sz w:val="34"/>
           <w:szCs w:val="34"/>
         </w:rPr>
-        <w:instrText xml:space="preserve"> INCLUDEPICTURE "/Users/gerope/Library/Group Containers/UBF8T346G9.ms/WebArchiveCopyPasteTempFiles/com.microsoft.Word/1f4da.png" \* MERGEFORMATINET </w:instrText>
+        <w:instrText xml:space="preserve"> INCLUDEPICTURE "C:\\Users\\gerope\\Library\\Group Containers\\UBF8T346G9.ms\\WebArchiveCopyPasteTempFiles\\com.microsoft.Word\\1f4da.png" \* MERGEFORMAT </w:instrText>
       </w:r>
       <w:r>
         <w:rPr>
@@ -1831,7 +2072,7 @@
           <w:szCs w:val="34"/>
         </w:rPr>
         <w:drawing>
-          <wp:inline distT="0" distB="0" distL="0" distR="0" wp14:anchorId="6843354F" wp14:editId="0EB7D0BE">
+          <wp:inline distT="0" distB="0" distL="0" distR="0" wp14:anchorId="6843354F" wp14:editId="5EB28E1D">
             <wp:extent cx="178594" cy="178594"/>
             <wp:effectExtent l="0" t="0" r="0" b="0"/>
             <wp:docPr id="306956271" name="Picture 1" descr=":books:"/>

</xml_diff>